<commit_message>
update report and tasks
</commit_message>
<xml_diff>
--- a/docx/Задание по практике.docx
+++ b/docx/Задание по практике.docx
@@ -4,7 +4,7 @@
   <w:body>
     <w:p>
       <w:pPr>
-        <w:pStyle w:val="1"/>
+        <w:pStyle w:val="10"/>
         <w:spacing w:after="200" w:line="276" w:lineRule="auto"/>
         <w:jc w:val="center"/>
       </w:pPr>
@@ -20,7 +20,7 @@
     </w:p>
     <w:p>
       <w:pPr>
-        <w:pStyle w:val="1"/>
+        <w:pStyle w:val="10"/>
         <w:spacing w:after="200" w:line="276" w:lineRule="auto"/>
         <w:jc w:val="center"/>
       </w:pPr>
@@ -30,7 +30,7 @@
     </w:p>
     <w:p>
       <w:pPr>
-        <w:pStyle w:val="1"/>
+        <w:pStyle w:val="10"/>
         <w:pBdr>
           <w:top w:val="nil"/>
           <w:left w:val="nil"/>
@@ -57,7 +57,7 @@
     </w:p>
     <w:p>
       <w:pPr>
-        <w:pStyle w:val="1"/>
+        <w:pStyle w:val="10"/>
         <w:pBdr>
           <w:top w:val="nil"/>
           <w:left w:val="nil"/>
@@ -84,7 +84,7 @@
     </w:p>
     <w:p>
       <w:pPr>
-        <w:pStyle w:val="1"/>
+        <w:pStyle w:val="10"/>
         <w:pBdr>
           <w:top w:val="nil"/>
           <w:left w:val="nil"/>
@@ -102,7 +102,7 @@
     </w:p>
     <w:p>
       <w:pPr>
-        <w:pStyle w:val="1"/>
+        <w:pStyle w:val="10"/>
         <w:pBdr>
           <w:top w:val="nil"/>
           <w:left w:val="nil"/>
@@ -130,7 +130,7 @@
     </w:p>
     <w:p>
       <w:pPr>
-        <w:pStyle w:val="1"/>
+        <w:pStyle w:val="10"/>
         <w:pBdr>
           <w:top w:val="nil"/>
           <w:left w:val="nil"/>
@@ -158,7 +158,7 @@
     </w:p>
     <w:p>
       <w:pPr>
-        <w:pStyle w:val="1"/>
+        <w:pStyle w:val="10"/>
         <w:pBdr>
           <w:top w:val="nil"/>
           <w:left w:val="nil"/>
@@ -177,7 +177,7 @@
     </w:p>
     <w:p>
       <w:pPr>
-        <w:pStyle w:val="1"/>
+        <w:pStyle w:val="10"/>
         <w:pBdr>
           <w:top w:val="nil"/>
           <w:left w:val="nil"/>
@@ -206,7 +206,7 @@
     </w:p>
     <w:p>
       <w:pPr>
-        <w:pStyle w:val="1"/>
+        <w:pStyle w:val="10"/>
         <w:pBdr>
           <w:top w:val="nil"/>
           <w:left w:val="nil"/>
@@ -228,30 +228,12 @@
           <w:sz w:val="22"/>
           <w:szCs w:val="22"/>
         </w:rPr>
-        <w:t xml:space="preserve">Зав. кафедрой </w:t>
-      </w:r>
-      <w:proofErr w:type="spellStart"/>
-      <w:r>
-        <w:rPr>
-          <w:color w:val="000000"/>
-          <w:sz w:val="22"/>
-          <w:szCs w:val="22"/>
-        </w:rPr>
-        <w:t>д.п.н</w:t>
-      </w:r>
-      <w:proofErr w:type="spellEnd"/>
-      <w:r>
-        <w:rPr>
-          <w:color w:val="000000"/>
-          <w:sz w:val="22"/>
-          <w:szCs w:val="22"/>
-        </w:rPr>
-        <w:t>., проф.</w:t>
+        <w:t>Зав. кафедрой д.п.н., проф.</w:t>
       </w:r>
     </w:p>
     <w:p>
       <w:pPr>
-        <w:pStyle w:val="1"/>
+        <w:pStyle w:val="10"/>
         <w:pBdr>
           <w:top w:val="nil"/>
           <w:left w:val="nil"/>
@@ -278,7 +260,7 @@
     </w:p>
     <w:p>
       <w:pPr>
-        <w:pStyle w:val="1"/>
+        <w:pStyle w:val="10"/>
         <w:pBdr>
           <w:top w:val="nil"/>
           <w:left w:val="nil"/>
@@ -294,7 +276,6 @@
           <w:szCs w:val="22"/>
         </w:rPr>
       </w:pPr>
-      <w:proofErr w:type="spellStart"/>
       <w:r>
         <w:rPr>
           <w:color w:val="000000"/>
@@ -303,11 +284,10 @@
         </w:rPr>
         <w:t>Е.З.Власова</w:t>
       </w:r>
-      <w:proofErr w:type="spellEnd"/>
     </w:p>
     <w:p>
       <w:pPr>
-        <w:pStyle w:val="1"/>
+        <w:pStyle w:val="10"/>
         <w:pBdr>
           <w:top w:val="nil"/>
           <w:left w:val="nil"/>
@@ -323,30 +303,35 @@
           <w:szCs w:val="22"/>
         </w:rPr>
       </w:pPr>
-      <w:proofErr w:type="gramStart"/>
       <w:r>
         <w:rPr>
           <w:color w:val="000000"/>
           <w:sz w:val="22"/>
           <w:szCs w:val="22"/>
         </w:rPr>
-        <w:t xml:space="preserve">«  </w:t>
-      </w:r>
-      <w:proofErr w:type="gramEnd"/>
+        <w:t>«     »</w:t>
+      </w:r>
+      <w:r>
+        <w:rPr>
+          <w:sz w:val="22"/>
+          <w:szCs w:val="22"/>
+        </w:rPr>
+        <w:t>_____________</w:t>
+      </w:r>
       <w:r>
         <w:rPr>
           <w:color w:val="000000"/>
           <w:sz w:val="22"/>
           <w:szCs w:val="22"/>
         </w:rPr>
-        <w:t xml:space="preserve">   »</w:t>
+        <w:t xml:space="preserve"> 20_</w:t>
       </w:r>
       <w:r>
         <w:rPr>
           <w:sz w:val="22"/>
           <w:szCs w:val="22"/>
         </w:rPr>
-        <w:t>_____________</w:t>
+        <w:t>__</w:t>
       </w:r>
       <w:r>
         <w:rPr>
@@ -354,21 +339,6 @@
           <w:sz w:val="22"/>
           <w:szCs w:val="22"/>
         </w:rPr>
-        <w:t xml:space="preserve"> 20_</w:t>
-      </w:r>
-      <w:r>
-        <w:rPr>
-          <w:sz w:val="22"/>
-          <w:szCs w:val="22"/>
-        </w:rPr>
-        <w:t>__</w:t>
-      </w:r>
-      <w:r>
-        <w:rPr>
-          <w:color w:val="000000"/>
-          <w:sz w:val="22"/>
-          <w:szCs w:val="22"/>
-        </w:rPr>
         <w:t xml:space="preserve"> г.</w:t>
       </w:r>
     </w:p>
@@ -605,17 +575,8 @@
           <w:rFonts w:ascii="Times New Roman" w:hAnsi="Times New Roman"/>
           <w:u w:val="single"/>
         </w:rPr>
-        <w:t xml:space="preserve">Ильина Татьяна Сергеевна, старший преподаватель кафедры </w:t>
-      </w:r>
-      <w:proofErr w:type="spellStart"/>
-      <w:r>
-        <w:rPr>
-          <w:rFonts w:ascii="Times New Roman" w:hAnsi="Times New Roman"/>
-          <w:u w:val="single"/>
-        </w:rPr>
-        <w:t>ИТиЭО</w:t>
-      </w:r>
-      <w:proofErr w:type="spellEnd"/>
+        <w:t>Ильина Татьяна Сергеевна, старший преподаватель кафедры ИТиЭО</w:t>
+      </w:r>
       <w:r>
         <w:rPr>
           <w:rFonts w:ascii="Times New Roman" w:hAnsi="Times New Roman"/>
@@ -776,7 +737,7 @@
     </w:p>
     <w:p>
       <w:pPr>
-        <w:pStyle w:val="1"/>
+        <w:pStyle w:val="10"/>
         <w:pBdr>
           <w:top w:val="nil"/>
           <w:left w:val="nil"/>
@@ -903,7 +864,7 @@
           </w:tcPr>
           <w:p>
             <w:pPr>
-              <w:pStyle w:val="1"/>
+              <w:pStyle w:val="10"/>
               <w:jc w:val="center"/>
               <w:rPr>
                 <w:color w:val="000000"/>
@@ -911,8 +872,6 @@
                 <w:szCs w:val="20"/>
               </w:rPr>
             </w:pPr>
-            <w:bookmarkStart w:id="0" w:name="_GoBack"/>
-            <w:bookmarkEnd w:id="0"/>
             <w:r>
               <w:rPr>
                 <w:color w:val="000000"/>
@@ -937,7 +896,7 @@
           </w:tcPr>
           <w:p>
             <w:pPr>
-              <w:pStyle w:val="1"/>
+              <w:pStyle w:val="10"/>
               <w:rPr>
                 <w:color w:val="000000"/>
                 <w:sz w:val="20"/>
@@ -968,7 +927,7 @@
           </w:tcPr>
           <w:p>
             <w:pPr>
-              <w:pStyle w:val="1"/>
+              <w:pStyle w:val="10"/>
               <w:jc w:val="center"/>
               <w:rPr>
                 <w:color w:val="000000"/>
@@ -987,7 +946,7 @@
           </w:p>
           <w:p>
             <w:pPr>
-              <w:pStyle w:val="1"/>
+              <w:pStyle w:val="10"/>
               <w:jc w:val="center"/>
               <w:rPr>
                 <w:color w:val="000000"/>
@@ -1066,7 +1025,7 @@
           </w:tcPr>
           <w:p>
             <w:pPr>
-              <w:pStyle w:val="1"/>
+              <w:pStyle w:val="10"/>
               <w:jc w:val="center"/>
               <w:rPr>
                 <w:color w:val="000000"/>
@@ -1097,7 +1056,7 @@
           </w:tcPr>
           <w:p>
             <w:pPr>
-              <w:pStyle w:val="1"/>
+              <w:pStyle w:val="10"/>
               <w:jc w:val="center"/>
               <w:rPr>
                 <w:color w:val="000000"/>
@@ -1134,7 +1093,7 @@
           </w:tcPr>
           <w:p>
             <w:pPr>
-              <w:pStyle w:val="1"/>
+              <w:pStyle w:val="10"/>
               <w:numPr>
                 <w:ilvl w:val="0"/>
                 <w:numId w:val="3"/>
@@ -1169,7 +1128,7 @@
           </w:tcPr>
           <w:p>
             <w:pPr>
-              <w:pStyle w:val="1"/>
+              <w:pStyle w:val="10"/>
               <w:numPr>
                 <w:ilvl w:val="1"/>
                 <w:numId w:val="4"/>
@@ -1276,7 +1235,7 @@
           </w:tcPr>
           <w:p>
             <w:pPr>
-              <w:pStyle w:val="1"/>
+              <w:pStyle w:val="10"/>
               <w:tabs>
                 <w:tab w:val="left" w:pos="-15"/>
               </w:tabs>
@@ -1287,7 +1246,7 @@
           </w:p>
           <w:p>
             <w:pPr>
-              <w:pStyle w:val="1"/>
+              <w:pStyle w:val="10"/>
               <w:tabs>
                 <w:tab w:val="left" w:pos="-15"/>
               </w:tabs>
@@ -1331,7 +1290,7 @@
           </w:tcPr>
           <w:p>
             <w:pPr>
-              <w:pStyle w:val="1"/>
+              <w:pStyle w:val="10"/>
               <w:jc w:val="both"/>
               <w:rPr>
                 <w:color w:val="000000"/>
@@ -1361,7 +1320,7 @@
           </w:tcPr>
           <w:p>
             <w:pPr>
-              <w:pStyle w:val="1"/>
+              <w:pStyle w:val="10"/>
               <w:jc w:val="both"/>
               <w:rPr>
                 <w:color w:val="000000"/>
@@ -1394,7 +1353,7 @@
           </w:tcPr>
           <w:p>
             <w:pPr>
-              <w:pStyle w:val="1"/>
+              <w:pStyle w:val="10"/>
               <w:spacing w:after="200"/>
               <w:jc w:val="both"/>
               <w:rPr>
@@ -1455,7 +1414,7 @@
           </w:p>
           <w:p>
             <w:pPr>
-              <w:pStyle w:val="1"/>
+              <w:pStyle w:val="10"/>
               <w:spacing w:after="200"/>
               <w:jc w:val="both"/>
               <w:rPr>
@@ -1496,7 +1455,7 @@
           </w:tcPr>
           <w:p>
             <w:pPr>
-              <w:pStyle w:val="1"/>
+              <w:pStyle w:val="10"/>
               <w:jc w:val="both"/>
               <w:rPr>
                 <w:color w:val="000000"/>
@@ -1526,7 +1485,7 @@
           </w:tcPr>
           <w:p>
             <w:pPr>
-              <w:pStyle w:val="1"/>
+              <w:pStyle w:val="10"/>
               <w:jc w:val="both"/>
               <w:rPr>
                 <w:color w:val="000000"/>
@@ -1562,7 +1521,7 @@
           </w:tcPr>
           <w:p>
             <w:pPr>
-              <w:pStyle w:val="1"/>
+              <w:pStyle w:val="10"/>
               <w:spacing w:after="200"/>
               <w:jc w:val="both"/>
               <w:rPr>
@@ -1642,7 +1601,7 @@
           </w:p>
           <w:p>
             <w:pPr>
-              <w:pStyle w:val="1"/>
+              <w:pStyle w:val="10"/>
               <w:tabs>
                 <w:tab w:val="left" w:pos="1065"/>
               </w:tabs>
@@ -1684,7 +1643,7 @@
           </w:tcPr>
           <w:p>
             <w:pPr>
-              <w:pStyle w:val="1"/>
+              <w:pStyle w:val="10"/>
               <w:jc w:val="both"/>
               <w:rPr>
                 <w:color w:val="000000"/>
@@ -1714,7 +1673,7 @@
           </w:tcPr>
           <w:p>
             <w:pPr>
-              <w:pStyle w:val="1"/>
+              <w:pStyle w:val="10"/>
               <w:jc w:val="both"/>
               <w:rPr>
                 <w:color w:val="000000"/>
@@ -1751,7 +1710,7 @@
           </w:tcPr>
           <w:p>
             <w:pPr>
-              <w:pStyle w:val="1"/>
+              <w:pStyle w:val="10"/>
               <w:numPr>
                 <w:ilvl w:val="0"/>
                 <w:numId w:val="3"/>
@@ -1791,7 +1750,7 @@
           </w:tcPr>
           <w:p>
             <w:pPr>
-              <w:pStyle w:val="1"/>
+              <w:pStyle w:val="10"/>
               <w:tabs>
                 <w:tab w:val="left" w:pos="560"/>
                 <w:tab w:val="left" w:pos="1120"/>
@@ -1860,7 +1819,7 @@
           </w:p>
           <w:p>
             <w:pPr>
-              <w:pStyle w:val="1"/>
+              <w:pStyle w:val="10"/>
               <w:tabs>
                 <w:tab w:val="left" w:pos="314"/>
                 <w:tab w:val="left" w:pos="1120"/>
@@ -1898,40 +1857,12 @@
               <w:rPr>
                 <w:color w:val="000000"/>
               </w:rPr>
-              <w:t>интеллектуальные системы (</w:t>
-            </w:r>
-            <w:proofErr w:type="spellStart"/>
-            <w:r>
-              <w:rPr>
-                <w:color w:val="000000"/>
-              </w:rPr>
-              <w:t>Artificial</w:t>
-            </w:r>
-            <w:proofErr w:type="spellEnd"/>
-            <w:r>
-              <w:rPr>
-                <w:color w:val="000000"/>
-              </w:rPr>
-              <w:t xml:space="preserve"> </w:t>
-            </w:r>
-            <w:proofErr w:type="spellStart"/>
-            <w:r>
-              <w:rPr>
-                <w:color w:val="000000"/>
-              </w:rPr>
-              <w:t>intelligence</w:t>
-            </w:r>
-            <w:proofErr w:type="spellEnd"/>
-            <w:r>
-              <w:rPr>
-                <w:color w:val="000000"/>
-              </w:rPr>
-              <w:t>);</w:t>
-            </w:r>
-          </w:p>
-          <w:p>
-            <w:pPr>
-              <w:pStyle w:val="1"/>
+              <w:t>интеллектуальные системы (Artificial intelligence);</w:t>
+            </w:r>
+          </w:p>
+          <w:p>
+            <w:pPr>
+              <w:pStyle w:val="10"/>
               <w:tabs>
                 <w:tab w:val="left" w:pos="172"/>
                 <w:tab w:val="left" w:pos="1120"/>
@@ -1957,26 +1888,12 @@
               <w:rPr>
                 <w:color w:val="000000"/>
               </w:rPr>
-              <w:t>• биоинформатика (</w:t>
-            </w:r>
-            <w:proofErr w:type="spellStart"/>
-            <w:r>
-              <w:rPr>
-                <w:color w:val="000000"/>
-              </w:rPr>
-              <w:t>Bioinformatics</w:t>
-            </w:r>
-            <w:proofErr w:type="spellEnd"/>
-            <w:r>
-              <w:rPr>
-                <w:color w:val="000000"/>
-              </w:rPr>
-              <w:t>);</w:t>
-            </w:r>
-          </w:p>
-          <w:p>
-            <w:pPr>
-              <w:pStyle w:val="1"/>
+              <w:t>• биоинформатика (Bioinformatics);</w:t>
+            </w:r>
+          </w:p>
+          <w:p>
+            <w:pPr>
+              <w:pStyle w:val="10"/>
               <w:tabs>
                 <w:tab w:val="left" w:pos="172"/>
                 <w:tab w:val="left" w:pos="1120"/>
@@ -1996,32 +1913,46 @@
               <w:jc w:val="both"/>
               <w:rPr>
                 <w:color w:val="000000"/>
-              </w:rPr>
-            </w:pPr>
-            <w:r>
-              <w:rPr>
-                <w:color w:val="000000"/>
-              </w:rPr>
-              <w:t xml:space="preserve">• когнитивные ИТ (Cognitive </w:t>
-            </w:r>
-            <w:proofErr w:type="spellStart"/>
-            <w:r>
-              <w:rPr>
-                <w:color w:val="000000"/>
-              </w:rPr>
-              <w:t>science</w:t>
-            </w:r>
-            <w:proofErr w:type="spellEnd"/>
-            <w:r>
-              <w:rPr>
-                <w:color w:val="000000"/>
-              </w:rPr>
-              <w:t>);</w:t>
-            </w:r>
-          </w:p>
-          <w:p>
-            <w:pPr>
-              <w:pStyle w:val="1"/>
+                <w:lang w:val="en-US"/>
+              </w:rPr>
+            </w:pPr>
+            <w:r>
+              <w:rPr>
+                <w:color w:val="000000"/>
+                <w:lang w:val="en-US"/>
+              </w:rPr>
+              <w:t xml:space="preserve">• </w:t>
+            </w:r>
+            <w:r>
+              <w:rPr>
+                <w:color w:val="000000"/>
+              </w:rPr>
+              <w:t>когнитивные</w:t>
+            </w:r>
+            <w:r>
+              <w:rPr>
+                <w:color w:val="000000"/>
+                <w:lang w:val="en-US"/>
+              </w:rPr>
+              <w:t xml:space="preserve"> </w:t>
+            </w:r>
+            <w:r>
+              <w:rPr>
+                <w:color w:val="000000"/>
+              </w:rPr>
+              <w:t>ИТ</w:t>
+            </w:r>
+            <w:r>
+              <w:rPr>
+                <w:color w:val="000000"/>
+                <w:lang w:val="en-US"/>
+              </w:rPr>
+              <w:t xml:space="preserve"> (Cognitive science);</w:t>
+            </w:r>
+          </w:p>
+          <w:p>
+            <w:pPr>
+              <w:pStyle w:val="10"/>
               <w:tabs>
                 <w:tab w:val="left" w:pos="172"/>
                 <w:tab w:val="left" w:pos="1120"/>
@@ -2041,46 +1972,46 @@
               <w:jc w:val="both"/>
               <w:rPr>
                 <w:color w:val="000000"/>
-              </w:rPr>
-            </w:pPr>
-            <w:r>
-              <w:rPr>
-                <w:color w:val="000000"/>
-              </w:rPr>
-              <w:t>• вычислительная математика (</w:t>
-            </w:r>
-            <w:proofErr w:type="spellStart"/>
-            <w:r>
-              <w:rPr>
-                <w:color w:val="000000"/>
-              </w:rPr>
-              <w:t>Computational</w:t>
-            </w:r>
-            <w:proofErr w:type="spellEnd"/>
-            <w:r>
-              <w:rPr>
-                <w:color w:val="000000"/>
+                <w:lang w:val="en-US"/>
+              </w:rPr>
+            </w:pPr>
+            <w:r>
+              <w:rPr>
+                <w:color w:val="000000"/>
+                <w:lang w:val="en-US"/>
+              </w:rPr>
+              <w:t xml:space="preserve">• </w:t>
+            </w:r>
+            <w:r>
+              <w:rPr>
+                <w:color w:val="000000"/>
+              </w:rPr>
+              <w:t>вычислительная</w:t>
+            </w:r>
+            <w:r>
+              <w:rPr>
+                <w:color w:val="000000"/>
+                <w:lang w:val="en-US"/>
               </w:rPr>
               <w:t xml:space="preserve"> </w:t>
             </w:r>
-            <w:proofErr w:type="spellStart"/>
-            <w:r>
-              <w:rPr>
-                <w:color w:val="000000"/>
-              </w:rPr>
-              <w:t>science</w:t>
-            </w:r>
-            <w:proofErr w:type="spellEnd"/>
-            <w:r>
-              <w:rPr>
-                <w:color w:val="000000"/>
-              </w:rPr>
-              <w:t>);</w:t>
-            </w:r>
-          </w:p>
-          <w:p>
-            <w:pPr>
-              <w:pStyle w:val="1"/>
+            <w:r>
+              <w:rPr>
+                <w:color w:val="000000"/>
+              </w:rPr>
+              <w:t>математика</w:t>
+            </w:r>
+            <w:r>
+              <w:rPr>
+                <w:color w:val="000000"/>
+                <w:lang w:val="en-US"/>
+              </w:rPr>
+              <w:t xml:space="preserve"> (Computational science);</w:t>
+            </w:r>
+          </w:p>
+          <w:p>
+            <w:pPr>
+              <w:pStyle w:val="10"/>
               <w:tabs>
                 <w:tab w:val="left" w:pos="172"/>
                 <w:tab w:val="left" w:pos="1120"/>
@@ -2100,32 +2031,46 @@
               <w:jc w:val="both"/>
               <w:rPr>
                 <w:color w:val="000000"/>
-              </w:rPr>
-            </w:pPr>
-            <w:r>
-              <w:rPr>
-                <w:color w:val="000000"/>
-              </w:rPr>
-              <w:t xml:space="preserve">• компьютерные науки (Computer </w:t>
-            </w:r>
-            <w:proofErr w:type="spellStart"/>
-            <w:r>
-              <w:rPr>
-                <w:color w:val="000000"/>
-              </w:rPr>
-              <w:t>science</w:t>
-            </w:r>
-            <w:proofErr w:type="spellEnd"/>
-            <w:r>
-              <w:rPr>
-                <w:color w:val="000000"/>
-              </w:rPr>
-              <w:t>);</w:t>
-            </w:r>
-          </w:p>
-          <w:p>
-            <w:pPr>
-              <w:pStyle w:val="1"/>
+                <w:lang w:val="en-US"/>
+              </w:rPr>
+            </w:pPr>
+            <w:r>
+              <w:rPr>
+                <w:color w:val="000000"/>
+                <w:lang w:val="en-US"/>
+              </w:rPr>
+              <w:t xml:space="preserve">• </w:t>
+            </w:r>
+            <w:r>
+              <w:rPr>
+                <w:color w:val="000000"/>
+              </w:rPr>
+              <w:t>компьютерные</w:t>
+            </w:r>
+            <w:r>
+              <w:rPr>
+                <w:color w:val="000000"/>
+                <w:lang w:val="en-US"/>
+              </w:rPr>
+              <w:t xml:space="preserve"> </w:t>
+            </w:r>
+            <w:r>
+              <w:rPr>
+                <w:color w:val="000000"/>
+              </w:rPr>
+              <w:t>науки</w:t>
+            </w:r>
+            <w:r>
+              <w:rPr>
+                <w:color w:val="000000"/>
+                <w:lang w:val="en-US"/>
+              </w:rPr>
+              <w:t xml:space="preserve"> (Computer science);</w:t>
+            </w:r>
+          </w:p>
+          <w:p>
+            <w:pPr>
+              <w:pStyle w:val="10"/>
               <w:tabs>
                 <w:tab w:val="left" w:pos="172"/>
                 <w:tab w:val="left" w:pos="1120"/>
@@ -2144,33 +2089,76 @@
               <w:ind w:left="172" w:hanging="142"/>
               <w:jc w:val="both"/>
               <w:rPr>
-                <w:color w:val="000000"/>
-              </w:rPr>
-            </w:pPr>
-            <w:r>
-              <w:rPr>
-                <w:color w:val="000000"/>
-              </w:rPr>
-              <w:t xml:space="preserve">• технологии баз данных (Database </w:t>
-            </w:r>
-            <w:proofErr w:type="spellStart"/>
-            <w:r>
-              <w:rPr>
-                <w:color w:val="000000"/>
-              </w:rPr>
-              <w:t>engineering</w:t>
-            </w:r>
-            <w:proofErr w:type="spellEnd"/>
-            <w:r>
-              <w:rPr>
-                <w:color w:val="000000"/>
-              </w:rPr>
-              <w:t>);</w:t>
-            </w:r>
-          </w:p>
-          <w:p>
-            <w:pPr>
-              <w:pStyle w:val="1"/>
+                <w:b/>
+                <w:bCs/>
+                <w:color w:val="000000"/>
+                <w:lang w:val="en-US"/>
+              </w:rPr>
+            </w:pPr>
+            <w:r>
+              <w:rPr>
+                <w:b/>
+                <w:bCs/>
+                <w:color w:val="000000"/>
+                <w:lang w:val="en-US"/>
+              </w:rPr>
+              <w:t xml:space="preserve">• </w:t>
+            </w:r>
+            <w:r>
+              <w:rPr>
+                <w:b/>
+                <w:bCs/>
+                <w:color w:val="000000"/>
+              </w:rPr>
+              <w:t>технологии</w:t>
+            </w:r>
+            <w:r>
+              <w:rPr>
+                <w:b/>
+                <w:bCs/>
+                <w:color w:val="000000"/>
+                <w:lang w:val="en-US"/>
+              </w:rPr>
+              <w:t xml:space="preserve"> </w:t>
+            </w:r>
+            <w:r>
+              <w:rPr>
+                <w:b/>
+                <w:bCs/>
+                <w:color w:val="000000"/>
+              </w:rPr>
+              <w:t>баз</w:t>
+            </w:r>
+            <w:r>
+              <w:rPr>
+                <w:b/>
+                <w:bCs/>
+                <w:color w:val="000000"/>
+                <w:lang w:val="en-US"/>
+              </w:rPr>
+              <w:t xml:space="preserve"> </w:t>
+            </w:r>
+            <w:r>
+              <w:rPr>
+                <w:b/>
+                <w:bCs/>
+                <w:color w:val="000000"/>
+              </w:rPr>
+              <w:t>данных</w:t>
+            </w:r>
+            <w:r>
+              <w:rPr>
+                <w:b/>
+                <w:bCs/>
+                <w:color w:val="000000"/>
+                <w:lang w:val="en-US"/>
+              </w:rPr>
+              <w:t xml:space="preserve"> (Database engineering);</w:t>
+            </w:r>
+          </w:p>
+          <w:p>
+            <w:pPr>
+              <w:pStyle w:val="10"/>
               <w:tabs>
                 <w:tab w:val="left" w:pos="172"/>
                 <w:tab w:val="left" w:pos="1120"/>
@@ -2190,46 +2178,46 @@
               <w:jc w:val="both"/>
               <w:rPr>
                 <w:color w:val="000000"/>
-              </w:rPr>
-            </w:pPr>
-            <w:r>
-              <w:rPr>
-                <w:color w:val="000000"/>
-              </w:rPr>
-              <w:t xml:space="preserve">• цифровые библиотеки (Digital </w:t>
-            </w:r>
-            <w:proofErr w:type="spellStart"/>
-            <w:r>
-              <w:rPr>
-                <w:color w:val="000000"/>
-              </w:rPr>
-              <w:t>library</w:t>
-            </w:r>
-            <w:proofErr w:type="spellEnd"/>
-            <w:r>
-              <w:rPr>
-                <w:color w:val="000000"/>
+                <w:lang w:val="en-US"/>
+              </w:rPr>
+            </w:pPr>
+            <w:r>
+              <w:rPr>
+                <w:color w:val="000000"/>
+                <w:lang w:val="en-US"/>
+              </w:rPr>
+              <w:t xml:space="preserve">• </w:t>
+            </w:r>
+            <w:r>
+              <w:rPr>
+                <w:color w:val="000000"/>
+              </w:rPr>
+              <w:t>цифровые</w:t>
+            </w:r>
+            <w:r>
+              <w:rPr>
+                <w:color w:val="000000"/>
+                <w:lang w:val="en-US"/>
               </w:rPr>
               <w:t xml:space="preserve"> </w:t>
             </w:r>
-            <w:proofErr w:type="spellStart"/>
-            <w:r>
-              <w:rPr>
-                <w:color w:val="000000"/>
-              </w:rPr>
-              <w:t>science</w:t>
-            </w:r>
-            <w:proofErr w:type="spellEnd"/>
-            <w:r>
-              <w:rPr>
-                <w:color w:val="000000"/>
-              </w:rPr>
-              <w:t>);</w:t>
-            </w:r>
-          </w:p>
-          <w:p>
-            <w:pPr>
-              <w:pStyle w:val="1"/>
+            <w:r>
+              <w:rPr>
+                <w:color w:val="000000"/>
+              </w:rPr>
+              <w:t>библиотеки</w:t>
+            </w:r>
+            <w:r>
+              <w:rPr>
+                <w:color w:val="000000"/>
+                <w:lang w:val="en-US"/>
+              </w:rPr>
+              <w:t xml:space="preserve"> (Digital library science);</w:t>
+            </w:r>
+          </w:p>
+          <w:p>
+            <w:pPr>
+              <w:pStyle w:val="10"/>
               <w:tabs>
                 <w:tab w:val="left" w:pos="172"/>
                 <w:tab w:val="left" w:pos="1120"/>
@@ -2260,7 +2248,7 @@
           </w:p>
           <w:p>
             <w:pPr>
-              <w:pStyle w:val="1"/>
+              <w:pStyle w:val="10"/>
               <w:tabs>
                 <w:tab w:val="left" w:pos="172"/>
                 <w:tab w:val="left" w:pos="1120"/>
@@ -2286,35 +2274,7 @@
               <w:rPr>
                 <w:color w:val="000000"/>
               </w:rPr>
-              <w:t>• человеко-машинное взаимодействие (Human-</w:t>
-            </w:r>
-            <w:proofErr w:type="spellStart"/>
-            <w:r>
-              <w:rPr>
-                <w:color w:val="000000"/>
-              </w:rPr>
-              <w:t>computer</w:t>
-            </w:r>
-            <w:proofErr w:type="spellEnd"/>
-            <w:r>
-              <w:rPr>
-                <w:color w:val="000000"/>
-              </w:rPr>
-              <w:t xml:space="preserve"> </w:t>
-            </w:r>
-            <w:proofErr w:type="spellStart"/>
-            <w:r>
-              <w:rPr>
-                <w:color w:val="000000"/>
-              </w:rPr>
-              <w:t>interaction</w:t>
-            </w:r>
-            <w:proofErr w:type="spellEnd"/>
-            <w:r>
-              <w:rPr>
-                <w:color w:val="000000"/>
-              </w:rPr>
-              <w:t>)</w:t>
+              <w:t>• человеко-машинное взаимодействие (Human-computer interaction)</w:t>
             </w:r>
             <w:r>
               <w:rPr>
@@ -2325,7 +2285,7 @@
           </w:p>
           <w:p>
             <w:pPr>
-              <w:pStyle w:val="1"/>
+              <w:pStyle w:val="10"/>
               <w:tabs>
                 <w:tab w:val="left" w:pos="172"/>
                 <w:tab w:val="left" w:pos="1120"/>
@@ -2350,7 +2310,7 @@
           </w:p>
           <w:p>
             <w:pPr>
-              <w:pStyle w:val="1"/>
+              <w:pStyle w:val="10"/>
               <w:tabs>
                 <w:tab w:val="left" w:pos="172"/>
                 <w:tab w:val="left" w:pos="1120"/>
@@ -2375,7 +2335,7 @@
           </w:p>
           <w:p>
             <w:pPr>
-              <w:pStyle w:val="1"/>
+              <w:pStyle w:val="10"/>
               <w:tabs>
                 <w:tab w:val="left" w:pos="560"/>
                 <w:tab w:val="left" w:pos="1120"/>
@@ -2451,9 +2411,19 @@
                 <w:color w:val="000000"/>
                 <w:sz w:val="24"/>
                 <w:szCs w:val="24"/>
-                <w:lang w:eastAsia="ru-RU"/>
-              </w:rPr>
-            </w:pPr>
+                <w:lang w:val="en-US" w:eastAsia="ru-RU"/>
+              </w:rPr>
+            </w:pPr>
+            <w:r>
+              <w:rPr>
+                <w:rFonts w:ascii="Times New Roman" w:eastAsia="Times New Roman" w:hAnsi="Times New Roman"/>
+                <w:color w:val="000000"/>
+                <w:sz w:val="24"/>
+                <w:szCs w:val="24"/>
+                <w:lang w:val="en-US" w:eastAsia="ru-RU"/>
+              </w:rPr>
+              <w:t xml:space="preserve">• </w:t>
+            </w:r>
             <w:r>
               <w:rPr>
                 <w:rFonts w:ascii="Times New Roman" w:eastAsia="Times New Roman" w:hAnsi="Times New Roman"/>
@@ -2462,9 +2432,18 @@
                 <w:szCs w:val="24"/>
                 <w:lang w:eastAsia="ru-RU"/>
               </w:rPr>
-              <w:t xml:space="preserve">• теория информации (Information </w:t>
-            </w:r>
-            <w:proofErr w:type="spellStart"/>
+              <w:t>теория</w:t>
+            </w:r>
+            <w:r>
+              <w:rPr>
+                <w:rFonts w:ascii="Times New Roman" w:eastAsia="Times New Roman" w:hAnsi="Times New Roman"/>
+                <w:color w:val="000000"/>
+                <w:sz w:val="24"/>
+                <w:szCs w:val="24"/>
+                <w:lang w:val="en-US" w:eastAsia="ru-RU"/>
+              </w:rPr>
+              <w:t xml:space="preserve"> </w:t>
+            </w:r>
             <w:r>
               <w:rPr>
                 <w:rFonts w:ascii="Times New Roman" w:eastAsia="Times New Roman" w:hAnsi="Times New Roman"/>
@@ -2473,9 +2452,41 @@
                 <w:szCs w:val="24"/>
                 <w:lang w:eastAsia="ru-RU"/>
               </w:rPr>
-              <w:t>science</w:t>
-            </w:r>
-            <w:proofErr w:type="spellEnd"/>
+              <w:t>информации</w:t>
+            </w:r>
+            <w:r>
+              <w:rPr>
+                <w:rFonts w:ascii="Times New Roman" w:eastAsia="Times New Roman" w:hAnsi="Times New Roman"/>
+                <w:color w:val="000000"/>
+                <w:sz w:val="24"/>
+                <w:szCs w:val="24"/>
+                <w:lang w:val="en-US" w:eastAsia="ru-RU"/>
+              </w:rPr>
+              <w:t xml:space="preserve"> (Information science);</w:t>
+            </w:r>
+          </w:p>
+          <w:p>
+            <w:pPr>
+              <w:shd w:val="clear" w:color="auto" w:fill="FFFFFF"/>
+              <w:spacing w:after="0" w:line="240" w:lineRule="auto"/>
+              <w:rPr>
+                <w:rFonts w:ascii="Times New Roman" w:eastAsia="Times New Roman" w:hAnsi="Times New Roman"/>
+                <w:color w:val="000000"/>
+                <w:sz w:val="24"/>
+                <w:szCs w:val="24"/>
+                <w:lang w:val="en-US" w:eastAsia="ru-RU"/>
+              </w:rPr>
+            </w:pPr>
+            <w:r>
+              <w:rPr>
+                <w:rFonts w:ascii="Times New Roman" w:eastAsia="Times New Roman" w:hAnsi="Times New Roman"/>
+                <w:color w:val="000000"/>
+                <w:sz w:val="24"/>
+                <w:szCs w:val="24"/>
+                <w:lang w:val="en-US" w:eastAsia="ru-RU"/>
+              </w:rPr>
+              <w:t xml:space="preserve">• </w:t>
+            </w:r>
             <w:r>
               <w:rPr>
                 <w:rFonts w:ascii="Times New Roman" w:eastAsia="Times New Roman" w:hAnsi="Times New Roman"/>
@@ -2484,13 +2495,19 @@
                 <w:szCs w:val="24"/>
                 <w:lang w:eastAsia="ru-RU"/>
               </w:rPr>
-              <w:t>);</w:t>
-            </w:r>
-          </w:p>
-          <w:p>
-            <w:pPr>
-              <w:shd w:val="clear" w:color="auto" w:fill="FFFFFF"/>
-              <w:spacing w:after="0" w:line="240" w:lineRule="auto"/>
+              <w:t>архитектура</w:t>
+            </w:r>
+            <w:r>
+              <w:rPr>
+                <w:rFonts w:ascii="Times New Roman" w:eastAsia="Times New Roman" w:hAnsi="Times New Roman"/>
+                <w:color w:val="000000"/>
+                <w:sz w:val="24"/>
+                <w:szCs w:val="24"/>
+                <w:lang w:val="en-US" w:eastAsia="ru-RU"/>
+              </w:rPr>
+              <w:t xml:space="preserve"> </w:t>
+            </w:r>
+            <w:r>
               <w:rPr>
                 <w:rFonts w:ascii="Times New Roman" w:eastAsia="Times New Roman" w:hAnsi="Times New Roman"/>
                 <w:color w:val="000000"/>
@@ -2498,7 +2515,41 @@
                 <w:szCs w:val="24"/>
                 <w:lang w:eastAsia="ru-RU"/>
               </w:rPr>
-            </w:pPr>
+              <w:t>ЭВМ</w:t>
+            </w:r>
+            <w:r>
+              <w:rPr>
+                <w:rFonts w:ascii="Times New Roman" w:eastAsia="Times New Roman" w:hAnsi="Times New Roman"/>
+                <w:color w:val="000000"/>
+                <w:sz w:val="24"/>
+                <w:szCs w:val="24"/>
+                <w:lang w:val="en-US" w:eastAsia="ru-RU"/>
+              </w:rPr>
+              <w:t xml:space="preserve"> (Instructional design);</w:t>
+            </w:r>
+          </w:p>
+          <w:p>
+            <w:pPr>
+              <w:shd w:val="clear" w:color="auto" w:fill="FFFFFF"/>
+              <w:spacing w:after="0" w:line="240" w:lineRule="auto"/>
+              <w:rPr>
+                <w:rFonts w:ascii="Times New Roman" w:eastAsia="Times New Roman" w:hAnsi="Times New Roman"/>
+                <w:color w:val="000000"/>
+                <w:sz w:val="24"/>
+                <w:szCs w:val="24"/>
+                <w:lang w:val="en-US" w:eastAsia="ru-RU"/>
+              </w:rPr>
+            </w:pPr>
+            <w:r>
+              <w:rPr>
+                <w:rFonts w:ascii="Times New Roman" w:eastAsia="Times New Roman" w:hAnsi="Times New Roman"/>
+                <w:color w:val="000000"/>
+                <w:sz w:val="24"/>
+                <w:szCs w:val="24"/>
+                <w:lang w:val="en-US" w:eastAsia="ru-RU"/>
+              </w:rPr>
+              <w:t xml:space="preserve">• </w:t>
+            </w:r>
             <w:r>
               <w:rPr>
                 <w:rFonts w:ascii="Times New Roman" w:eastAsia="Times New Roman" w:hAnsi="Times New Roman"/>
@@ -2507,13 +2558,19 @@
                 <w:szCs w:val="24"/>
                 <w:lang w:eastAsia="ru-RU"/>
               </w:rPr>
-              <w:t>• архитектура ЭВМ (Instructional design);</w:t>
-            </w:r>
-          </w:p>
-          <w:p>
-            <w:pPr>
-              <w:shd w:val="clear" w:color="auto" w:fill="FFFFFF"/>
-              <w:spacing w:after="0" w:line="240" w:lineRule="auto"/>
+              <w:t>инженерия</w:t>
+            </w:r>
+            <w:r>
+              <w:rPr>
+                <w:rFonts w:ascii="Times New Roman" w:eastAsia="Times New Roman" w:hAnsi="Times New Roman"/>
+                <w:color w:val="000000"/>
+                <w:sz w:val="24"/>
+                <w:szCs w:val="24"/>
+                <w:lang w:val="en-US" w:eastAsia="ru-RU"/>
+              </w:rPr>
+              <w:t xml:space="preserve"> </w:t>
+            </w:r>
+            <w:r>
               <w:rPr>
                 <w:rFonts w:ascii="Times New Roman" w:eastAsia="Times New Roman" w:hAnsi="Times New Roman"/>
                 <w:color w:val="000000"/>
@@ -2521,7 +2578,41 @@
                 <w:szCs w:val="24"/>
                 <w:lang w:eastAsia="ru-RU"/>
               </w:rPr>
-            </w:pPr>
+              <w:t>знаний</w:t>
+            </w:r>
+            <w:r>
+              <w:rPr>
+                <w:rFonts w:ascii="Times New Roman" w:eastAsia="Times New Roman" w:hAnsi="Times New Roman"/>
+                <w:color w:val="000000"/>
+                <w:sz w:val="24"/>
+                <w:szCs w:val="24"/>
+                <w:lang w:val="en-US" w:eastAsia="ru-RU"/>
+              </w:rPr>
+              <w:t xml:space="preserve"> (Knowledge engineering);</w:t>
+            </w:r>
+          </w:p>
+          <w:p>
+            <w:pPr>
+              <w:shd w:val="clear" w:color="auto" w:fill="FFFFFF"/>
+              <w:spacing w:after="0" w:line="240" w:lineRule="auto"/>
+              <w:rPr>
+                <w:rFonts w:ascii="Times New Roman" w:eastAsia="Times New Roman" w:hAnsi="Times New Roman"/>
+                <w:color w:val="000000"/>
+                <w:sz w:val="24"/>
+                <w:szCs w:val="24"/>
+                <w:lang w:val="en-US" w:eastAsia="ru-RU"/>
+              </w:rPr>
+            </w:pPr>
+            <w:r>
+              <w:rPr>
+                <w:rFonts w:ascii="Times New Roman" w:eastAsia="Times New Roman" w:hAnsi="Times New Roman"/>
+                <w:color w:val="000000"/>
+                <w:sz w:val="24"/>
+                <w:szCs w:val="24"/>
+                <w:lang w:val="en-US" w:eastAsia="ru-RU"/>
+              </w:rPr>
+              <w:t xml:space="preserve">• </w:t>
+            </w:r>
             <w:r>
               <w:rPr>
                 <w:rFonts w:ascii="Times New Roman" w:eastAsia="Times New Roman" w:hAnsi="Times New Roman"/>
@@ -2530,13 +2621,19 @@
                 <w:szCs w:val="24"/>
                 <w:lang w:eastAsia="ru-RU"/>
               </w:rPr>
-              <w:t>• инженерия знаний (Knowledge engineering);</w:t>
-            </w:r>
-          </w:p>
-          <w:p>
-            <w:pPr>
-              <w:shd w:val="clear" w:color="auto" w:fill="FFFFFF"/>
-              <w:spacing w:after="0" w:line="240" w:lineRule="auto"/>
+              <w:t>обучающие</w:t>
+            </w:r>
+            <w:r>
+              <w:rPr>
+                <w:rFonts w:ascii="Times New Roman" w:eastAsia="Times New Roman" w:hAnsi="Times New Roman"/>
+                <w:color w:val="000000"/>
+                <w:sz w:val="24"/>
+                <w:szCs w:val="24"/>
+                <w:lang w:val="en-US" w:eastAsia="ru-RU"/>
+              </w:rPr>
+              <w:t xml:space="preserve"> </w:t>
+            </w:r>
+            <w:r>
               <w:rPr>
                 <w:rFonts w:ascii="Times New Roman" w:eastAsia="Times New Roman" w:hAnsi="Times New Roman"/>
                 <w:color w:val="000000"/>
@@ -2544,8 +2641,23 @@
                 <w:szCs w:val="24"/>
                 <w:lang w:eastAsia="ru-RU"/>
               </w:rPr>
-            </w:pPr>
-            <w:r>
+              <w:t>системы</w:t>
+            </w:r>
+            <w:r>
+              <w:rPr>
+                <w:rFonts w:ascii="Times New Roman" w:eastAsia="Times New Roman" w:hAnsi="Times New Roman"/>
+                <w:color w:val="000000"/>
+                <w:sz w:val="24"/>
+                <w:szCs w:val="24"/>
+                <w:lang w:val="en-US" w:eastAsia="ru-RU"/>
+              </w:rPr>
+              <w:t xml:space="preserve"> (Learning theory);</w:t>
+            </w:r>
+          </w:p>
+          <w:p>
+            <w:pPr>
+              <w:shd w:val="clear" w:color="auto" w:fill="FFFFFF"/>
+              <w:spacing w:after="0" w:line="240" w:lineRule="auto"/>
               <w:rPr>
                 <w:rFonts w:ascii="Times New Roman" w:eastAsia="Times New Roman" w:hAnsi="Times New Roman"/>
                 <w:color w:val="000000"/>
@@ -2553,13 +2665,8 @@
                 <w:szCs w:val="24"/>
                 <w:lang w:eastAsia="ru-RU"/>
               </w:rPr>
-              <w:t>• обучающие системы (Learning theory);</w:t>
-            </w:r>
-          </w:p>
-          <w:p>
-            <w:pPr>
-              <w:shd w:val="clear" w:color="auto" w:fill="FFFFFF"/>
-              <w:spacing w:after="0" w:line="240" w:lineRule="auto"/>
+            </w:pPr>
+            <w:r>
               <w:rPr>
                 <w:rFonts w:ascii="Times New Roman" w:eastAsia="Times New Roman" w:hAnsi="Times New Roman"/>
                 <w:color w:val="000000"/>
@@ -2567,8 +2674,13 @@
                 <w:szCs w:val="24"/>
                 <w:lang w:eastAsia="ru-RU"/>
               </w:rPr>
-            </w:pPr>
-            <w:r>
+              <w:t>• управленческие информационные системы (Management information</w:t>
+            </w:r>
+          </w:p>
+          <w:p>
+            <w:pPr>
+              <w:shd w:val="clear" w:color="auto" w:fill="FFFFFF"/>
+              <w:spacing w:after="0" w:line="240" w:lineRule="auto"/>
               <w:rPr>
                 <w:rFonts w:ascii="Times New Roman" w:eastAsia="Times New Roman" w:hAnsi="Times New Roman"/>
                 <w:color w:val="000000"/>
@@ -2576,9 +2688,7 @@
                 <w:szCs w:val="24"/>
                 <w:lang w:eastAsia="ru-RU"/>
               </w:rPr>
-              <w:t xml:space="preserve">• управленческие информационные системы (Management </w:t>
-            </w:r>
-            <w:proofErr w:type="spellStart"/>
+            </w:pPr>
             <w:r>
               <w:rPr>
                 <w:rFonts w:ascii="Times New Roman" w:eastAsia="Times New Roman" w:hAnsi="Times New Roman"/>
@@ -2587,9 +2697,8 @@
                 <w:szCs w:val="24"/>
                 <w:lang w:eastAsia="ru-RU"/>
               </w:rPr>
-              <w:t>information</w:t>
-            </w:r>
-            <w:proofErr w:type="spellEnd"/>
+              <w:t>systems);</w:t>
+            </w:r>
           </w:p>
           <w:p>
             <w:pPr>
@@ -2603,7 +2712,6 @@
                 <w:lang w:eastAsia="ru-RU"/>
               </w:rPr>
             </w:pPr>
-            <w:proofErr w:type="spellStart"/>
             <w:r>
               <w:rPr>
                 <w:rFonts w:ascii="Times New Roman" w:eastAsia="Times New Roman" w:hAnsi="Times New Roman"/>
@@ -2612,10 +2720,13 @@
                 <w:szCs w:val="24"/>
                 <w:lang w:eastAsia="ru-RU"/>
               </w:rPr>
-              <w:t>systems</w:t>
-            </w:r>
-            <w:proofErr w:type="spellEnd"/>
-            <w:r>
+              <w:t>• технологии мультимедиа (Multimedia design);</w:t>
+            </w:r>
+          </w:p>
+          <w:p>
+            <w:pPr>
+              <w:shd w:val="clear" w:color="auto" w:fill="FFFFFF"/>
+              <w:spacing w:after="0" w:line="240" w:lineRule="auto"/>
               <w:rPr>
                 <w:rFonts w:ascii="Times New Roman" w:eastAsia="Times New Roman" w:hAnsi="Times New Roman"/>
                 <w:color w:val="000000"/>
@@ -2623,13 +2734,8 @@
                 <w:szCs w:val="24"/>
                 <w:lang w:eastAsia="ru-RU"/>
               </w:rPr>
-              <w:t>);</w:t>
-            </w:r>
-          </w:p>
-          <w:p>
-            <w:pPr>
-              <w:shd w:val="clear" w:color="auto" w:fill="FFFFFF"/>
-              <w:spacing w:after="0" w:line="240" w:lineRule="auto"/>
+            </w:pPr>
+            <w:r>
               <w:rPr>
                 <w:rFonts w:ascii="Times New Roman" w:eastAsia="Times New Roman" w:hAnsi="Times New Roman"/>
                 <w:color w:val="000000"/>
@@ -2637,8 +2743,13 @@
                 <w:szCs w:val="24"/>
                 <w:lang w:eastAsia="ru-RU"/>
               </w:rPr>
-            </w:pPr>
-            <w:r>
+              <w:t>• сетевые технологии (Network engineering);</w:t>
+            </w:r>
+          </w:p>
+          <w:p>
+            <w:pPr>
+              <w:shd w:val="clear" w:color="auto" w:fill="FFFFFF"/>
+              <w:spacing w:after="0" w:line="240" w:lineRule="auto"/>
               <w:rPr>
                 <w:rFonts w:ascii="Times New Roman" w:eastAsia="Times New Roman" w:hAnsi="Times New Roman"/>
                 <w:color w:val="000000"/>
@@ -2646,9 +2757,7 @@
                 <w:szCs w:val="24"/>
                 <w:lang w:eastAsia="ru-RU"/>
               </w:rPr>
-              <w:t xml:space="preserve">• технологии мультимедиа (Multimedia </w:t>
-            </w:r>
-            <w:proofErr w:type="spellStart"/>
+            </w:pPr>
             <w:r>
               <w:rPr>
                 <w:rFonts w:ascii="Times New Roman" w:eastAsia="Times New Roman" w:hAnsi="Times New Roman"/>
@@ -2657,10 +2766,13 @@
                 <w:szCs w:val="24"/>
                 <w:lang w:eastAsia="ru-RU"/>
               </w:rPr>
-              <w:t>design</w:t>
-            </w:r>
-            <w:proofErr w:type="spellEnd"/>
-            <w:r>
+              <w:t>• анализ качества информационных систем (Performance analysis);</w:t>
+            </w:r>
+          </w:p>
+          <w:p>
+            <w:pPr>
+              <w:shd w:val="clear" w:color="auto" w:fill="FFFFFF"/>
+              <w:spacing w:after="0" w:line="240" w:lineRule="auto"/>
               <w:rPr>
                 <w:rFonts w:ascii="Times New Roman" w:eastAsia="Times New Roman" w:hAnsi="Times New Roman"/>
                 <w:color w:val="000000"/>
@@ -2668,13 +2780,8 @@
                 <w:szCs w:val="24"/>
                 <w:lang w:eastAsia="ru-RU"/>
               </w:rPr>
-              <w:t>);</w:t>
-            </w:r>
-          </w:p>
-          <w:p>
-            <w:pPr>
-              <w:shd w:val="clear" w:color="auto" w:fill="FFFFFF"/>
-              <w:spacing w:after="0" w:line="240" w:lineRule="auto"/>
+            </w:pPr>
+            <w:r>
               <w:rPr>
                 <w:rFonts w:ascii="Times New Roman" w:eastAsia="Times New Roman" w:hAnsi="Times New Roman"/>
                 <w:color w:val="000000"/>
@@ -2682,8 +2789,13 @@
                 <w:szCs w:val="24"/>
                 <w:lang w:eastAsia="ru-RU"/>
               </w:rPr>
-            </w:pPr>
-            <w:r>
+              <w:t>• автоматизация научных исследований (Scientific computing);</w:t>
+            </w:r>
+          </w:p>
+          <w:p>
+            <w:pPr>
+              <w:shd w:val="clear" w:color="auto" w:fill="FFFFFF"/>
+              <w:spacing w:after="0" w:line="240" w:lineRule="auto"/>
               <w:rPr>
                 <w:rFonts w:ascii="Times New Roman" w:eastAsia="Times New Roman" w:hAnsi="Times New Roman"/>
                 <w:color w:val="000000"/>
@@ -2691,9 +2803,7 @@
                 <w:szCs w:val="24"/>
                 <w:lang w:eastAsia="ru-RU"/>
               </w:rPr>
-              <w:t xml:space="preserve">• сетевые технологии (Network </w:t>
-            </w:r>
-            <w:proofErr w:type="spellStart"/>
+            </w:pPr>
             <w:r>
               <w:rPr>
                 <w:rFonts w:ascii="Times New Roman" w:eastAsia="Times New Roman" w:hAnsi="Times New Roman"/>
@@ -2702,10 +2812,13 @@
                 <w:szCs w:val="24"/>
                 <w:lang w:eastAsia="ru-RU"/>
               </w:rPr>
-              <w:t>engineering</w:t>
-            </w:r>
-            <w:proofErr w:type="spellEnd"/>
-            <w:r>
+              <w:t>• архитектура программного обеспечения (Software architecture);</w:t>
+            </w:r>
+          </w:p>
+          <w:p>
+            <w:pPr>
+              <w:shd w:val="clear" w:color="auto" w:fill="FFFFFF"/>
+              <w:spacing w:after="0" w:line="240" w:lineRule="auto"/>
               <w:rPr>
                 <w:rFonts w:ascii="Times New Roman" w:eastAsia="Times New Roman" w:hAnsi="Times New Roman"/>
                 <w:color w:val="000000"/>
@@ -2713,13 +2826,8 @@
                 <w:szCs w:val="24"/>
                 <w:lang w:eastAsia="ru-RU"/>
               </w:rPr>
-              <w:t>);</w:t>
-            </w:r>
-          </w:p>
-          <w:p>
-            <w:pPr>
-              <w:shd w:val="clear" w:color="auto" w:fill="FFFFFF"/>
-              <w:spacing w:after="0" w:line="240" w:lineRule="auto"/>
+            </w:pPr>
+            <w:r>
               <w:rPr>
                 <w:rFonts w:ascii="Times New Roman" w:eastAsia="Times New Roman" w:hAnsi="Times New Roman"/>
                 <w:color w:val="000000"/>
@@ -2727,8 +2835,13 @@
                 <w:szCs w:val="24"/>
                 <w:lang w:eastAsia="ru-RU"/>
               </w:rPr>
-            </w:pPr>
-            <w:r>
+              <w:t>• инженерия обеспечения (Software engineering);</w:t>
+            </w:r>
+          </w:p>
+          <w:p>
+            <w:pPr>
+              <w:shd w:val="clear" w:color="auto" w:fill="FFFFFF"/>
+              <w:spacing w:after="0" w:line="240" w:lineRule="auto"/>
               <w:rPr>
                 <w:rFonts w:ascii="Times New Roman" w:eastAsia="Times New Roman" w:hAnsi="Times New Roman"/>
                 <w:color w:val="000000"/>
@@ -2736,9 +2849,7 @@
                 <w:szCs w:val="24"/>
                 <w:lang w:eastAsia="ru-RU"/>
               </w:rPr>
-              <w:t xml:space="preserve">• анализ качества информационных систем (Performance </w:t>
-            </w:r>
-            <w:proofErr w:type="spellStart"/>
+            </w:pPr>
             <w:r>
               <w:rPr>
                 <w:rFonts w:ascii="Times New Roman" w:eastAsia="Times New Roman" w:hAnsi="Times New Roman"/>
@@ -2747,9 +2858,31 @@
                 <w:szCs w:val="24"/>
                 <w:lang w:eastAsia="ru-RU"/>
               </w:rPr>
-              <w:t>analysis</w:t>
-            </w:r>
-            <w:proofErr w:type="spellEnd"/>
+              <w:t>• системное администрирование (System administration);</w:t>
+            </w:r>
+          </w:p>
+          <w:p>
+            <w:pPr>
+              <w:shd w:val="clear" w:color="auto" w:fill="FFFFFF"/>
+              <w:spacing w:after="0" w:line="240" w:lineRule="auto"/>
+              <w:rPr>
+                <w:rFonts w:ascii="Times New Roman" w:eastAsia="Times New Roman" w:hAnsi="Times New Roman"/>
+                <w:color w:val="000000"/>
+                <w:sz w:val="24"/>
+                <w:szCs w:val="24"/>
+                <w:lang w:val="en-US" w:eastAsia="ru-RU"/>
+              </w:rPr>
+            </w:pPr>
+            <w:r>
+              <w:rPr>
+                <w:rFonts w:ascii="Times New Roman" w:eastAsia="Times New Roman" w:hAnsi="Times New Roman"/>
+                <w:color w:val="000000"/>
+                <w:sz w:val="24"/>
+                <w:szCs w:val="24"/>
+                <w:lang w:val="en-US" w:eastAsia="ru-RU"/>
+              </w:rPr>
+              <w:t xml:space="preserve">• </w:t>
+            </w:r>
             <w:r>
               <w:rPr>
                 <w:rFonts w:ascii="Times New Roman" w:eastAsia="Times New Roman" w:hAnsi="Times New Roman"/>
@@ -2758,13 +2891,19 @@
                 <w:szCs w:val="24"/>
                 <w:lang w:eastAsia="ru-RU"/>
               </w:rPr>
-              <w:t>);</w:t>
-            </w:r>
-          </w:p>
-          <w:p>
-            <w:pPr>
-              <w:shd w:val="clear" w:color="auto" w:fill="FFFFFF"/>
-              <w:spacing w:after="0" w:line="240" w:lineRule="auto"/>
+              <w:t>безопасность</w:t>
+            </w:r>
+            <w:r>
+              <w:rPr>
+                <w:rFonts w:ascii="Times New Roman" w:eastAsia="Times New Roman" w:hAnsi="Times New Roman"/>
+                <w:color w:val="000000"/>
+                <w:sz w:val="24"/>
+                <w:szCs w:val="24"/>
+                <w:lang w:val="en-US" w:eastAsia="ru-RU"/>
+              </w:rPr>
+              <w:t xml:space="preserve"> </w:t>
+            </w:r>
+            <w:r>
               <w:rPr>
                 <w:rFonts w:ascii="Times New Roman" w:eastAsia="Times New Roman" w:hAnsi="Times New Roman"/>
                 <w:color w:val="000000"/>
@@ -2772,7 +2911,52 @@
                 <w:szCs w:val="24"/>
                 <w:lang w:eastAsia="ru-RU"/>
               </w:rPr>
-            </w:pPr>
+              <w:t>ИТ</w:t>
+            </w:r>
+            <w:r>
+              <w:rPr>
+                <w:rFonts w:ascii="Times New Roman" w:eastAsia="Times New Roman" w:hAnsi="Times New Roman"/>
+                <w:color w:val="000000"/>
+                <w:sz w:val="24"/>
+                <w:szCs w:val="24"/>
+                <w:lang w:val="en-US" w:eastAsia="ru-RU"/>
+              </w:rPr>
+              <w:t xml:space="preserve"> (System security and </w:t>
+            </w:r>
+            <w:r>
+              <w:rPr>
+                <w:rFonts w:ascii="Times New Roman" w:eastAsia="Times New Roman" w:hAnsi="Times New Roman"/>
+                <w:color w:val="000000"/>
+                <w:sz w:val="24"/>
+                <w:szCs w:val="24"/>
+                <w:lang w:val="en-US" w:eastAsia="ru-RU"/>
+              </w:rPr>
+              <w:lastRenderedPageBreak/>
+              <w:t>privacy);</w:t>
+            </w:r>
+          </w:p>
+          <w:p>
+            <w:pPr>
+              <w:shd w:val="clear" w:color="auto" w:fill="FFFFFF"/>
+              <w:spacing w:after="0" w:line="240" w:lineRule="auto"/>
+              <w:rPr>
+                <w:rFonts w:ascii="Times New Roman" w:eastAsia="Times New Roman" w:hAnsi="Times New Roman"/>
+                <w:color w:val="000000"/>
+                <w:sz w:val="24"/>
+                <w:szCs w:val="24"/>
+                <w:lang w:val="en-US" w:eastAsia="ru-RU"/>
+              </w:rPr>
+            </w:pPr>
+            <w:r>
+              <w:rPr>
+                <w:rFonts w:ascii="Times New Roman" w:eastAsia="Times New Roman" w:hAnsi="Times New Roman"/>
+                <w:color w:val="000000"/>
+                <w:sz w:val="24"/>
+                <w:szCs w:val="24"/>
+                <w:lang w:val="en-US" w:eastAsia="ru-RU"/>
+              </w:rPr>
+              <w:t>• web-</w:t>
+            </w:r>
             <w:r>
               <w:rPr>
                 <w:rFonts w:ascii="Times New Roman" w:eastAsia="Times New Roman" w:hAnsi="Times New Roman"/>
@@ -2781,10 +2965,23 @@
                 <w:szCs w:val="24"/>
                 <w:lang w:eastAsia="ru-RU"/>
               </w:rPr>
-              <w:t xml:space="preserve">• автоматизация научных исследований (Scientific </w:t>
-            </w:r>
-            <w:proofErr w:type="spellStart"/>
-            <w:r>
+              <w:t>технологии</w:t>
+            </w:r>
+            <w:r>
+              <w:rPr>
+                <w:rFonts w:ascii="Times New Roman" w:eastAsia="Times New Roman" w:hAnsi="Times New Roman"/>
+                <w:color w:val="000000"/>
+                <w:sz w:val="24"/>
+                <w:szCs w:val="24"/>
+                <w:lang w:val="en-US" w:eastAsia="ru-RU"/>
+              </w:rPr>
+              <w:t xml:space="preserve"> (Web service design);</w:t>
+            </w:r>
+          </w:p>
+          <w:p>
+            <w:pPr>
+              <w:shd w:val="clear" w:color="auto" w:fill="FFFFFF"/>
+              <w:spacing w:after="0" w:line="240" w:lineRule="auto"/>
               <w:rPr>
                 <w:rFonts w:ascii="Times New Roman" w:eastAsia="Times New Roman" w:hAnsi="Times New Roman"/>
                 <w:color w:val="000000"/>
@@ -2792,9 +2989,7 @@
                 <w:szCs w:val="24"/>
                 <w:lang w:eastAsia="ru-RU"/>
               </w:rPr>
-              <w:t>computing</w:t>
-            </w:r>
-            <w:proofErr w:type="spellEnd"/>
+            </w:pPr>
             <w:r>
               <w:rPr>
                 <w:rFonts w:ascii="Times New Roman" w:eastAsia="Times New Roman" w:hAnsi="Times New Roman"/>
@@ -2803,13 +2998,19 @@
                 <w:szCs w:val="24"/>
                 <w:lang w:eastAsia="ru-RU"/>
               </w:rPr>
-              <w:t>);</w:t>
-            </w:r>
-          </w:p>
-          <w:p>
-            <w:pPr>
-              <w:shd w:val="clear" w:color="auto" w:fill="FFFFFF"/>
-              <w:spacing w:after="0" w:line="240" w:lineRule="auto"/>
+              <w:t>•</w:t>
+            </w:r>
+            <w:r>
+              <w:rPr>
+                <w:rFonts w:ascii="Times New Roman" w:eastAsia="Times New Roman" w:hAnsi="Times New Roman"/>
+                <w:color w:val="000000"/>
+                <w:sz w:val="24"/>
+                <w:szCs w:val="24"/>
+                <w:lang w:val="en-US" w:eastAsia="ru-RU"/>
+              </w:rPr>
+              <w:t xml:space="preserve"> </w:t>
+            </w:r>
+            <w:r>
               <w:rPr>
                 <w:rFonts w:ascii="Times New Roman" w:eastAsia="Times New Roman" w:hAnsi="Times New Roman"/>
                 <w:color w:val="000000"/>
@@ -2817,287 +3018,6 @@
                 <w:szCs w:val="24"/>
                 <w:lang w:eastAsia="ru-RU"/>
               </w:rPr>
-            </w:pPr>
-            <w:r>
-              <w:rPr>
-                <w:rFonts w:ascii="Times New Roman" w:eastAsia="Times New Roman" w:hAnsi="Times New Roman"/>
-                <w:color w:val="000000"/>
-                <w:sz w:val="24"/>
-                <w:szCs w:val="24"/>
-                <w:lang w:eastAsia="ru-RU"/>
-              </w:rPr>
-              <w:t xml:space="preserve">• архитектура программного обеспечения (Software </w:t>
-            </w:r>
-            <w:proofErr w:type="spellStart"/>
-            <w:r>
-              <w:rPr>
-                <w:rFonts w:ascii="Times New Roman" w:eastAsia="Times New Roman" w:hAnsi="Times New Roman"/>
-                <w:color w:val="000000"/>
-                <w:sz w:val="24"/>
-                <w:szCs w:val="24"/>
-                <w:lang w:eastAsia="ru-RU"/>
-              </w:rPr>
-              <w:t>architecture</w:t>
-            </w:r>
-            <w:proofErr w:type="spellEnd"/>
-            <w:r>
-              <w:rPr>
-                <w:rFonts w:ascii="Times New Roman" w:eastAsia="Times New Roman" w:hAnsi="Times New Roman"/>
-                <w:color w:val="000000"/>
-                <w:sz w:val="24"/>
-                <w:szCs w:val="24"/>
-                <w:lang w:eastAsia="ru-RU"/>
-              </w:rPr>
-              <w:t>);</w:t>
-            </w:r>
-          </w:p>
-          <w:p>
-            <w:pPr>
-              <w:shd w:val="clear" w:color="auto" w:fill="FFFFFF"/>
-              <w:spacing w:after="0" w:line="240" w:lineRule="auto"/>
-              <w:rPr>
-                <w:rFonts w:ascii="Times New Roman" w:eastAsia="Times New Roman" w:hAnsi="Times New Roman"/>
-                <w:color w:val="000000"/>
-                <w:sz w:val="24"/>
-                <w:szCs w:val="24"/>
-                <w:lang w:eastAsia="ru-RU"/>
-              </w:rPr>
-            </w:pPr>
-            <w:r>
-              <w:rPr>
-                <w:rFonts w:ascii="Times New Roman" w:eastAsia="Times New Roman" w:hAnsi="Times New Roman"/>
-                <w:color w:val="000000"/>
-                <w:sz w:val="24"/>
-                <w:szCs w:val="24"/>
-                <w:lang w:eastAsia="ru-RU"/>
-              </w:rPr>
-              <w:t xml:space="preserve">• инженерия обеспечения (Software </w:t>
-            </w:r>
-            <w:proofErr w:type="spellStart"/>
-            <w:r>
-              <w:rPr>
-                <w:rFonts w:ascii="Times New Roman" w:eastAsia="Times New Roman" w:hAnsi="Times New Roman"/>
-                <w:color w:val="000000"/>
-                <w:sz w:val="24"/>
-                <w:szCs w:val="24"/>
-                <w:lang w:eastAsia="ru-RU"/>
-              </w:rPr>
-              <w:t>engineering</w:t>
-            </w:r>
-            <w:proofErr w:type="spellEnd"/>
-            <w:r>
-              <w:rPr>
-                <w:rFonts w:ascii="Times New Roman" w:eastAsia="Times New Roman" w:hAnsi="Times New Roman"/>
-                <w:color w:val="000000"/>
-                <w:sz w:val="24"/>
-                <w:szCs w:val="24"/>
-                <w:lang w:eastAsia="ru-RU"/>
-              </w:rPr>
-              <w:t>);</w:t>
-            </w:r>
-          </w:p>
-          <w:p>
-            <w:pPr>
-              <w:shd w:val="clear" w:color="auto" w:fill="FFFFFF"/>
-              <w:spacing w:after="0" w:line="240" w:lineRule="auto"/>
-              <w:rPr>
-                <w:rFonts w:ascii="Times New Roman" w:eastAsia="Times New Roman" w:hAnsi="Times New Roman"/>
-                <w:color w:val="000000"/>
-                <w:sz w:val="24"/>
-                <w:szCs w:val="24"/>
-                <w:lang w:eastAsia="ru-RU"/>
-              </w:rPr>
-            </w:pPr>
-            <w:r>
-              <w:rPr>
-                <w:rFonts w:ascii="Times New Roman" w:eastAsia="Times New Roman" w:hAnsi="Times New Roman"/>
-                <w:color w:val="000000"/>
-                <w:sz w:val="24"/>
-                <w:szCs w:val="24"/>
-                <w:lang w:eastAsia="ru-RU"/>
-              </w:rPr>
-              <w:t xml:space="preserve">• системное администрирование (System </w:t>
-            </w:r>
-            <w:proofErr w:type="spellStart"/>
-            <w:r>
-              <w:rPr>
-                <w:rFonts w:ascii="Times New Roman" w:eastAsia="Times New Roman" w:hAnsi="Times New Roman"/>
-                <w:color w:val="000000"/>
-                <w:sz w:val="24"/>
-                <w:szCs w:val="24"/>
-                <w:lang w:eastAsia="ru-RU"/>
-              </w:rPr>
-              <w:t>administration</w:t>
-            </w:r>
-            <w:proofErr w:type="spellEnd"/>
-            <w:r>
-              <w:rPr>
-                <w:rFonts w:ascii="Times New Roman" w:eastAsia="Times New Roman" w:hAnsi="Times New Roman"/>
-                <w:color w:val="000000"/>
-                <w:sz w:val="24"/>
-                <w:szCs w:val="24"/>
-                <w:lang w:eastAsia="ru-RU"/>
-              </w:rPr>
-              <w:t>);</w:t>
-            </w:r>
-          </w:p>
-          <w:p>
-            <w:pPr>
-              <w:shd w:val="clear" w:color="auto" w:fill="FFFFFF"/>
-              <w:spacing w:after="0" w:line="240" w:lineRule="auto"/>
-              <w:rPr>
-                <w:rFonts w:ascii="Times New Roman" w:eastAsia="Times New Roman" w:hAnsi="Times New Roman"/>
-                <w:color w:val="000000"/>
-                <w:sz w:val="24"/>
-                <w:szCs w:val="24"/>
-                <w:lang w:val="en-US" w:eastAsia="ru-RU"/>
-              </w:rPr>
-            </w:pPr>
-            <w:r>
-              <w:rPr>
-                <w:rFonts w:ascii="Times New Roman" w:eastAsia="Times New Roman" w:hAnsi="Times New Roman"/>
-                <w:color w:val="000000"/>
-                <w:sz w:val="24"/>
-                <w:szCs w:val="24"/>
-                <w:lang w:val="en-US" w:eastAsia="ru-RU"/>
-              </w:rPr>
-              <w:t xml:space="preserve">• </w:t>
-            </w:r>
-            <w:r>
-              <w:rPr>
-                <w:rFonts w:ascii="Times New Roman" w:eastAsia="Times New Roman" w:hAnsi="Times New Roman"/>
-                <w:color w:val="000000"/>
-                <w:sz w:val="24"/>
-                <w:szCs w:val="24"/>
-                <w:lang w:eastAsia="ru-RU"/>
-              </w:rPr>
-              <w:t>безопасность</w:t>
-            </w:r>
-            <w:r>
-              <w:rPr>
-                <w:rFonts w:ascii="Times New Roman" w:eastAsia="Times New Roman" w:hAnsi="Times New Roman"/>
-                <w:color w:val="000000"/>
-                <w:sz w:val="24"/>
-                <w:szCs w:val="24"/>
-                <w:lang w:val="en-US" w:eastAsia="ru-RU"/>
-              </w:rPr>
-              <w:t xml:space="preserve"> </w:t>
-            </w:r>
-            <w:r>
-              <w:rPr>
-                <w:rFonts w:ascii="Times New Roman" w:eastAsia="Times New Roman" w:hAnsi="Times New Roman"/>
-                <w:color w:val="000000"/>
-                <w:sz w:val="24"/>
-                <w:szCs w:val="24"/>
-                <w:lang w:eastAsia="ru-RU"/>
-              </w:rPr>
-              <w:t>ИТ</w:t>
-            </w:r>
-            <w:r>
-              <w:rPr>
-                <w:rFonts w:ascii="Times New Roman" w:eastAsia="Times New Roman" w:hAnsi="Times New Roman"/>
-                <w:color w:val="000000"/>
-                <w:sz w:val="24"/>
-                <w:szCs w:val="24"/>
-                <w:lang w:val="en-US" w:eastAsia="ru-RU"/>
-              </w:rPr>
-              <w:t xml:space="preserve"> (System security and </w:t>
-            </w:r>
-            <w:r>
-              <w:rPr>
-                <w:rFonts w:ascii="Times New Roman" w:eastAsia="Times New Roman" w:hAnsi="Times New Roman"/>
-                <w:color w:val="000000"/>
-                <w:sz w:val="24"/>
-                <w:szCs w:val="24"/>
-                <w:lang w:val="en-US" w:eastAsia="ru-RU"/>
-              </w:rPr>
-              <w:lastRenderedPageBreak/>
-              <w:t>privacy);</w:t>
-            </w:r>
-          </w:p>
-          <w:p>
-            <w:pPr>
-              <w:shd w:val="clear" w:color="auto" w:fill="FFFFFF"/>
-              <w:spacing w:after="0" w:line="240" w:lineRule="auto"/>
-              <w:rPr>
-                <w:rFonts w:ascii="Times New Roman" w:eastAsia="Times New Roman" w:hAnsi="Times New Roman"/>
-                <w:color w:val="000000"/>
-                <w:sz w:val="24"/>
-                <w:szCs w:val="24"/>
-                <w:lang w:val="en-US" w:eastAsia="ru-RU"/>
-              </w:rPr>
-            </w:pPr>
-            <w:r>
-              <w:rPr>
-                <w:rFonts w:ascii="Times New Roman" w:eastAsia="Times New Roman" w:hAnsi="Times New Roman"/>
-                <w:color w:val="000000"/>
-                <w:sz w:val="24"/>
-                <w:szCs w:val="24"/>
-                <w:lang w:val="en-US" w:eastAsia="ru-RU"/>
-              </w:rPr>
-              <w:t>• web-</w:t>
-            </w:r>
-            <w:r>
-              <w:rPr>
-                <w:rFonts w:ascii="Times New Roman" w:eastAsia="Times New Roman" w:hAnsi="Times New Roman"/>
-                <w:color w:val="000000"/>
-                <w:sz w:val="24"/>
-                <w:szCs w:val="24"/>
-                <w:lang w:eastAsia="ru-RU"/>
-              </w:rPr>
-              <w:t>технологии</w:t>
-            </w:r>
-            <w:r>
-              <w:rPr>
-                <w:rFonts w:ascii="Times New Roman" w:eastAsia="Times New Roman" w:hAnsi="Times New Roman"/>
-                <w:color w:val="000000"/>
-                <w:sz w:val="24"/>
-                <w:szCs w:val="24"/>
-                <w:lang w:val="en-US" w:eastAsia="ru-RU"/>
-              </w:rPr>
-              <w:t xml:space="preserve"> (Web service design);</w:t>
-            </w:r>
-          </w:p>
-          <w:p>
-            <w:pPr>
-              <w:shd w:val="clear" w:color="auto" w:fill="FFFFFF"/>
-              <w:spacing w:after="0" w:line="240" w:lineRule="auto"/>
-              <w:rPr>
-                <w:rFonts w:ascii="Times New Roman" w:eastAsia="Times New Roman" w:hAnsi="Times New Roman"/>
-                <w:color w:val="000000"/>
-                <w:sz w:val="24"/>
-                <w:szCs w:val="24"/>
-                <w:lang w:eastAsia="ru-RU"/>
-              </w:rPr>
-            </w:pPr>
-            <w:r>
-              <w:rPr>
-                <w:rFonts w:ascii="Times New Roman" w:eastAsia="Times New Roman" w:hAnsi="Times New Roman"/>
-                <w:color w:val="000000"/>
-                <w:sz w:val="24"/>
-                <w:szCs w:val="24"/>
-                <w:lang w:eastAsia="ru-RU"/>
-              </w:rPr>
-              <w:t>•</w:t>
-            </w:r>
-            <w:r>
-              <w:rPr>
-                <w:rFonts w:ascii="Times New Roman" w:eastAsia="Times New Roman" w:hAnsi="Times New Roman"/>
-                <w:color w:val="000000"/>
-                <w:sz w:val="24"/>
-                <w:szCs w:val="24"/>
-                <w:lang w:val="en-US" w:eastAsia="ru-RU"/>
-              </w:rPr>
-              <w:t xml:space="preserve"> </w:t>
-            </w:r>
-            <w:r>
-              <w:rPr>
-                <w:rFonts w:ascii="Times New Roman" w:eastAsia="Times New Roman" w:hAnsi="Times New Roman"/>
-                <w:color w:val="000000"/>
-                <w:sz w:val="24"/>
-                <w:szCs w:val="24"/>
-                <w:lang w:eastAsia="ru-RU"/>
-              </w:rPr>
               <w:t>тема предлагается самостоятельно студентом.</w:t>
             </w:r>
           </w:p>
@@ -3116,7 +3036,7 @@
           </w:p>
           <w:p>
             <w:pPr>
-              <w:pStyle w:val="1"/>
+              <w:pStyle w:val="10"/>
               <w:tabs>
                 <w:tab w:val="left" w:pos="560"/>
                 <w:tab w:val="left" w:pos="1120"/>
@@ -3154,7 +3074,7 @@
           </w:tcPr>
           <w:p>
             <w:pPr>
-              <w:pStyle w:val="1"/>
+              <w:pStyle w:val="10"/>
               <w:tabs>
                 <w:tab w:val="left" w:pos="-15"/>
               </w:tabs>
@@ -3187,7 +3107,7 @@
           </w:tcPr>
           <w:p>
             <w:pPr>
-              <w:pStyle w:val="1"/>
+              <w:pStyle w:val="10"/>
               <w:jc w:val="both"/>
               <w:rPr>
                 <w:color w:val="000000"/>
@@ -3218,7 +3138,7 @@
           </w:tcPr>
           <w:p>
             <w:pPr>
-              <w:pStyle w:val="1"/>
+              <w:pStyle w:val="10"/>
               <w:jc w:val="both"/>
               <w:rPr>
                 <w:color w:val="000000"/>
@@ -3226,6 +3146,23 @@
                 <w:szCs w:val="20"/>
               </w:rPr>
             </w:pPr>
+            <w:r>
+              <w:rPr>
+                <w:color w:val="000000"/>
+                <w:sz w:val="20"/>
+                <w:szCs w:val="20"/>
+                <w:lang w:val="en-US"/>
+              </w:rPr>
+              <w:t>14</w:t>
+            </w:r>
+            <w:r>
+              <w:rPr>
+                <w:color w:val="000000"/>
+                <w:sz w:val="20"/>
+                <w:szCs w:val="20"/>
+              </w:rPr>
+              <w:t>.02.2022</w:t>
+            </w:r>
           </w:p>
         </w:tc>
       </w:tr>
@@ -3246,7 +3183,7 @@
           </w:tcPr>
           <w:p>
             <w:pPr>
-              <w:pStyle w:val="1"/>
+              <w:pStyle w:val="10"/>
               <w:tabs>
                 <w:tab w:val="left" w:pos="560"/>
                 <w:tab w:val="left" w:pos="1120"/>
@@ -3279,7 +3216,7 @@
           </w:tcPr>
           <w:p>
             <w:pPr>
-              <w:pStyle w:val="1"/>
+              <w:pStyle w:val="10"/>
               <w:tabs>
                 <w:tab w:val="left" w:pos="-15"/>
               </w:tabs>
@@ -3303,7 +3240,7 @@
           </w:tcPr>
           <w:p>
             <w:pPr>
-              <w:pStyle w:val="1"/>
+              <w:pStyle w:val="10"/>
               <w:jc w:val="both"/>
               <w:rPr>
                 <w:color w:val="000000"/>
@@ -3326,7 +3263,7 @@
           </w:tcPr>
           <w:p>
             <w:pPr>
-              <w:pStyle w:val="1"/>
+              <w:pStyle w:val="10"/>
               <w:jc w:val="both"/>
               <w:rPr>
                 <w:color w:val="000000"/>
@@ -3448,7 +3385,7 @@
           </w:tcPr>
           <w:p>
             <w:pPr>
-              <w:pStyle w:val="1"/>
+              <w:pStyle w:val="10"/>
               <w:tabs>
                 <w:tab w:val="left" w:pos="560"/>
                 <w:tab w:val="left" w:pos="1120"/>
@@ -3554,7 +3491,7 @@
           </w:tcPr>
           <w:p>
             <w:pPr>
-              <w:pStyle w:val="1"/>
+              <w:pStyle w:val="10"/>
               <w:jc w:val="both"/>
               <w:rPr>
                 <w:color w:val="000000"/>
@@ -3585,7 +3522,7 @@
           </w:tcPr>
           <w:p>
             <w:pPr>
-              <w:pStyle w:val="1"/>
+              <w:pStyle w:val="10"/>
               <w:jc w:val="both"/>
               <w:rPr>
                 <w:color w:val="000000"/>
@@ -3593,6 +3530,14 @@
                 <w:szCs w:val="20"/>
               </w:rPr>
             </w:pPr>
+            <w:r>
+              <w:rPr>
+                <w:color w:val="000000"/>
+                <w:sz w:val="20"/>
+                <w:szCs w:val="20"/>
+              </w:rPr>
+              <w:t>14.02.2022</w:t>
+            </w:r>
           </w:p>
         </w:tc>
       </w:tr>
@@ -3613,7 +3558,7 @@
           </w:tcPr>
           <w:p>
             <w:pPr>
-              <w:pStyle w:val="1"/>
+              <w:pStyle w:val="10"/>
               <w:tabs>
                 <w:tab w:val="left" w:pos="560"/>
                 <w:tab w:val="left" w:pos="1120"/>
@@ -3664,7 +3609,7 @@
           </w:tcPr>
           <w:p>
             <w:pPr>
-              <w:pStyle w:val="1"/>
+              <w:pStyle w:val="10"/>
               <w:jc w:val="both"/>
               <w:rPr>
                 <w:color w:val="000000"/>
@@ -3687,7 +3632,7 @@
           </w:tcPr>
           <w:p>
             <w:pPr>
-              <w:pStyle w:val="1"/>
+              <w:pStyle w:val="10"/>
               <w:jc w:val="both"/>
               <w:rPr>
                 <w:color w:val="000000"/>
@@ -3715,7 +3660,7 @@
           </w:tcPr>
           <w:p>
             <w:pPr>
-              <w:pStyle w:val="1"/>
+              <w:pStyle w:val="10"/>
               <w:tabs>
                 <w:tab w:val="left" w:pos="560"/>
                 <w:tab w:val="left" w:pos="1120"/>
@@ -3766,7 +3711,7 @@
           </w:tcPr>
           <w:p>
             <w:pPr>
-              <w:pStyle w:val="1"/>
+              <w:pStyle w:val="10"/>
               <w:jc w:val="both"/>
               <w:rPr>
                 <w:color w:val="000000"/>
@@ -3789,7 +3734,7 @@
           </w:tcPr>
           <w:p>
             <w:pPr>
-              <w:pStyle w:val="1"/>
+              <w:pStyle w:val="10"/>
               <w:jc w:val="both"/>
               <w:rPr>
                 <w:color w:val="000000"/>
@@ -3897,7 +3842,7 @@
       </w:tr>
       <w:tr>
         <w:trPr>
-          <w:trHeight w:val="244"/>
+          <w:trHeight w:val="269"/>
         </w:trPr>
         <w:tc>
           <w:tcPr>
@@ -4004,7 +3949,7 @@
           </w:tcPr>
           <w:p>
             <w:pPr>
-              <w:pStyle w:val="1"/>
+              <w:pStyle w:val="10"/>
               <w:tabs>
                 <w:tab w:val="left" w:pos="560"/>
                 <w:tab w:val="left" w:pos="1120"/>
@@ -4126,7 +4071,6 @@
               <w:bottom w:val="single" w:sz="4" w:space="0" w:color="000000"/>
               <w:right w:val="single" w:sz="4" w:space="0" w:color="000000"/>
             </w:tcBorders>
-            <w:vAlign w:val="center"/>
           </w:tcPr>
           <w:p>
             <w:pPr>
@@ -4136,6 +4080,14 @@
                 <w:szCs w:val="20"/>
               </w:rPr>
             </w:pPr>
+            <w:r>
+              <w:rPr>
+                <w:color w:val="000000"/>
+                <w:sz w:val="20"/>
+                <w:szCs w:val="20"/>
+              </w:rPr>
+              <w:t>14.02.2022</w:t>
+            </w:r>
           </w:p>
         </w:tc>
       </w:tr>
@@ -4156,7 +4108,7 @@
           </w:tcPr>
           <w:p>
             <w:pPr>
-              <w:pStyle w:val="1"/>
+              <w:pStyle w:val="10"/>
               <w:tabs>
                 <w:tab w:val="left" w:pos="560"/>
                 <w:tab w:val="left" w:pos="1120"/>
@@ -4207,21 +4159,13 @@
           </w:tcPr>
           <w:p>
             <w:pPr>
-              <w:pStyle w:val="1"/>
+              <w:pStyle w:val="10"/>
               <w:tabs>
                 <w:tab w:val="left" w:pos="-15"/>
               </w:tabs>
             </w:pPr>
             <w:r>
-              <w:t xml:space="preserve">Веб-портфолио формируется как </w:t>
-            </w:r>
-            <w:proofErr w:type="spellStart"/>
-            <w:r>
-              <w:t>Git</w:t>
-            </w:r>
-            <w:proofErr w:type="spellEnd"/>
-            <w:r>
-              <w:t xml:space="preserve">-репозиторий и содержит все загруженные в него результаты выполнения заданий, включая слайды. Пример репозитория: </w:t>
+              <w:t xml:space="preserve">Веб-портфолио формируется как Git-репозиторий и содержит все загруженные в него результаты выполнения заданий, включая слайды. Пример репозитория: </w:t>
             </w:r>
             <w:hyperlink r:id="rId6" w:history="1">
               <w:r>
@@ -4238,21 +4182,13 @@
           </w:p>
           <w:p>
             <w:pPr>
-              <w:pStyle w:val="1"/>
+              <w:pStyle w:val="10"/>
               <w:tabs>
                 <w:tab w:val="left" w:pos="-15"/>
               </w:tabs>
             </w:pPr>
             <w:r>
-              <w:t xml:space="preserve">Ссылка на репозиторий дублируется в курсе </w:t>
-            </w:r>
-            <w:proofErr w:type="spellStart"/>
-            <w:r>
-              <w:t>Moodle</w:t>
-            </w:r>
-            <w:proofErr w:type="spellEnd"/>
-            <w:r>
-              <w:t xml:space="preserve"> </w:t>
+              <w:t xml:space="preserve">Ссылка на репозиторий дублируется в курсе Moodle </w:t>
             </w:r>
             <w:hyperlink r:id="rId7" w:history="1">
               <w:r>
@@ -4268,7 +4204,7 @@
           </w:p>
           <w:p>
             <w:pPr>
-              <w:pStyle w:val="1"/>
+              <w:pStyle w:val="10"/>
               <w:tabs>
                 <w:tab w:val="left" w:pos="-15"/>
               </w:tabs>
@@ -4276,7 +4212,7 @@
           </w:p>
           <w:p>
             <w:pPr>
-              <w:pStyle w:val="1"/>
+              <w:pStyle w:val="10"/>
               <w:tabs>
                 <w:tab w:val="left" w:pos="-15"/>
               </w:tabs>
@@ -4337,7 +4273,7 @@
           </w:tcPr>
           <w:p>
             <w:pPr>
-              <w:pStyle w:val="1"/>
+              <w:pStyle w:val="10"/>
               <w:jc w:val="both"/>
               <w:rPr>
                 <w:color w:val="000000"/>
@@ -4367,7 +4303,7 @@
           </w:tcPr>
           <w:p>
             <w:pPr>
-              <w:pStyle w:val="1"/>
+              <w:pStyle w:val="10"/>
               <w:jc w:val="both"/>
               <w:rPr>
                 <w:color w:val="000000"/>
@@ -4375,6 +4311,14 @@
                 <w:szCs w:val="20"/>
               </w:rPr>
             </w:pPr>
+            <w:r>
+              <w:rPr>
+                <w:color w:val="000000"/>
+                <w:sz w:val="20"/>
+                <w:szCs w:val="20"/>
+              </w:rPr>
+              <w:t>14.02.2022</w:t>
+            </w:r>
           </w:p>
         </w:tc>
       </w:tr>
@@ -6211,6 +6155,7 @@
   <w:style w:type="character" w:default="1" w:styleId="a0">
     <w:name w:val="Default Paragraph Font"/>
     <w:uiPriority w:val="1"/>
+    <w:semiHidden/>
     <w:unhideWhenUsed/>
   </w:style>
   <w:style w:type="table" w:default="1" w:styleId="a1">
@@ -6218,7 +6163,6 @@
     <w:uiPriority w:val="99"/>
     <w:semiHidden/>
     <w:unhideWhenUsed/>
-    <w:qFormat/>
     <w:tblPr>
       <w:tblInd w:w="0" w:type="dxa"/>
       <w:tblCellMar>
@@ -6235,8 +6179,8 @@
     <w:semiHidden/>
     <w:unhideWhenUsed/>
   </w:style>
-  <w:style w:type="paragraph" w:customStyle="1" w:styleId="Normal">
-    <w:name w:val="Normal"/>
+  <w:style w:type="paragraph" w:customStyle="1" w:styleId="1">
+    <w:name w:val="Обычный1"/>
     <w:basedOn w:val="a"/>
     <w:rsid w:val="000F1DC8"/>
     <w:pPr>
@@ -6262,7 +6206,7 @@
       <w:u w:val="single"/>
     </w:rPr>
   </w:style>
-  <w:style w:type="paragraph" w:customStyle="1" w:styleId="1">
+  <w:style w:type="paragraph" w:customStyle="1" w:styleId="10">
     <w:name w:val="Обычный1"/>
     <w:rsid w:val="00054250"/>
     <w:rPr>
@@ -6271,7 +6215,7 @@
       <w:szCs w:val="24"/>
     </w:rPr>
   </w:style>
-  <w:style w:type="paragraph" w:styleId="a4">
+  <w:style w:type="paragraph" w:customStyle="1" w:styleId="a4">
     <w:name w:val="Обычный (веб)"/>
     <w:basedOn w:val="a"/>
     <w:uiPriority w:val="99"/>

</xml_diff>